<commit_message>
Added 'Peer review design report'
</commit_message>
<xml_diff>
--- a/docs/Meetings/Agendapunten 3-5-2016.docx
+++ b/docs/Meetings/Agendapunten 3-5-2016.docx
@@ -1,18 +1,13 @@
 
 <file path=word/document.xml><?xml version="1.0" encoding="utf-8"?>
-<w:document xmlns:wpc="http://schemas.microsoft.com/office/word/2010/wordprocessingCanvas" xmlns:cx="http://schemas.microsoft.com/office/drawing/2014/chartex" xmlns:cx1="http://schemas.microsoft.com/office/drawing/2015/9/8/chartex" xmlns:mc="http://schemas.openxmlformats.org/markup-compatibility/2006" xmlns:o="urn:schemas-microsoft-com:office:office" xmlns:r="http://schemas.openxmlformats.org/officeDocument/2006/relationships" xmlns:m="http://schemas.openxmlformats.org/officeDocument/2006/math" xmlns:v="urn:schemas-microsoft-com:vml" xmlns:wp14="http://schemas.microsoft.com/office/word/2010/wordprocessingDrawing" xmlns:wp="http://schemas.openxmlformats.org/drawingml/2006/wordprocessingDrawing" xmlns:w10="urn:schemas-microsoft-com:office:word" xmlns:w="http://schemas.openxmlformats.org/wordprocessingml/2006/main" xmlns:w14="http://schemas.microsoft.com/office/word/2010/wordml" xmlns:w15="http://schemas.microsoft.com/office/word/2012/wordml" xmlns:w16se="http://schemas.microsoft.com/office/word/2015/wordml/symex" xmlns:wpg="http://schemas.microsoft.com/office/word/2010/wordprocessingGroup" xmlns:wpi="http://schemas.microsoft.com/office/word/2010/wordprocessingInk" xmlns:wne="http://schemas.microsoft.com/office/word/2006/wordml" xmlns:wps="http://schemas.microsoft.com/office/word/2010/wordprocessingShape" mc:Ignorable="w14 w15 w16se wp14">
+<w:document xmlns:wpc="http://schemas.microsoft.com/office/word/2010/wordprocessingCanvas" xmlns:mc="http://schemas.openxmlformats.org/markup-compatibility/2006" xmlns:o="urn:schemas-microsoft-com:office:office" xmlns:r="http://schemas.openxmlformats.org/officeDocument/2006/relationships" xmlns:m="http://schemas.openxmlformats.org/officeDocument/2006/math" xmlns:v="urn:schemas-microsoft-com:vml" xmlns:wp14="http://schemas.microsoft.com/office/word/2010/wordprocessingDrawing" xmlns:wp="http://schemas.openxmlformats.org/drawingml/2006/wordprocessingDrawing" xmlns:w10="urn:schemas-microsoft-com:office:word" xmlns:w="http://schemas.openxmlformats.org/wordprocessingml/2006/main" xmlns:w14="http://schemas.microsoft.com/office/word/2010/wordml" xmlns:w15="http://schemas.microsoft.com/office/word/2012/wordml" xmlns:wpg="http://schemas.microsoft.com/office/word/2010/wordprocessingGroup" xmlns:wpi="http://schemas.microsoft.com/office/word/2010/wordprocessingInk" xmlns:wne="http://schemas.microsoft.com/office/word/2006/wordml" xmlns:wps="http://schemas.microsoft.com/office/word/2010/wordprocessingShape" mc:Ignorable="w14 w15 wp14">
   <w:body>
     <w:p>
       <w:pPr>
         <w:pStyle w:val="Heading1"/>
       </w:pPr>
-      <w:proofErr w:type="spellStart"/>
-      <w:r>
-        <w:t>Agendapunten</w:t>
-      </w:r>
-      <w:proofErr w:type="spellEnd"/>
-      <w:r>
-        <w:t xml:space="preserve"> 3-5-2016</w:t>
+      <w:r>
+        <w:t>Agendapunten 3-5-2016</w:t>
       </w:r>
     </w:p>
     <w:p>
@@ -107,28 +102,7 @@
           <w:sz w:val="21"/>
           <w:szCs w:val="21"/>
         </w:rPr>
-        <w:t>W</w:t>
-      </w:r>
-      <w:r>
-        <w:rPr>
-          <w:sz w:val="21"/>
-          <w:szCs w:val="21"/>
-        </w:rPr>
-        <w:t>riting d</w:t>
-      </w:r>
-      <w:r>
-        <w:rPr>
-          <w:sz w:val="21"/>
-          <w:szCs w:val="21"/>
-        </w:rPr>
-        <w:t xml:space="preserve">esign </w:t>
-      </w:r>
-      <w:r>
-        <w:rPr>
-          <w:sz w:val="21"/>
-          <w:szCs w:val="21"/>
-        </w:rPr>
-        <w:t>report</w:t>
+        <w:t>Writing design report</w:t>
       </w:r>
     </w:p>
     <w:p>
@@ -193,14 +167,7 @@
           <w:sz w:val="21"/>
           <w:szCs w:val="21"/>
         </w:rPr>
-        <w:t>unctionality</w:t>
-      </w:r>
-      <w:r>
-        <w:rPr>
-          <w:sz w:val="21"/>
-          <w:szCs w:val="21"/>
-        </w:rPr>
-        <w:t xml:space="preserve"> </w:t>
+        <w:t xml:space="preserve">unctionality </w:t>
       </w:r>
       <w:r>
         <w:rPr>
@@ -230,14 +197,7 @@
           <w:sz w:val="21"/>
           <w:szCs w:val="21"/>
         </w:rPr>
-        <w:t>D</w:t>
-      </w:r>
-      <w:r>
-        <w:rPr>
-          <w:sz w:val="21"/>
-          <w:szCs w:val="21"/>
-        </w:rPr>
-        <w:t>eveloping main algorithm</w:t>
+        <w:t>Developing main algorithm</w:t>
       </w:r>
     </w:p>
     <w:p>
@@ -256,13 +216,15 @@
       <w:pPr>
         <w:pStyle w:val="ListParagraph"/>
         <w:numPr>
-          <w:ilvl w:val="0"/>
+          <w:ilvl w:val="1"/>
           <w:numId w:val="1"/>
         </w:numPr>
       </w:pPr>
       <w:r>
-        <w:t>Distribution of tasks</w:t>
-      </w:r>
+        <w:t>Peer review design report</w:t>
+      </w:r>
+      <w:bookmarkStart w:id="0" w:name="_GoBack"/>
+      <w:bookmarkEnd w:id="0"/>
     </w:p>
     <w:p>
       <w:pPr>
@@ -273,10 +235,20 @@
         </w:numPr>
       </w:pPr>
       <w:r>
+        <w:t>Distribution of tasks</w:t>
+      </w:r>
+    </w:p>
+    <w:p>
+      <w:pPr>
+        <w:pStyle w:val="ListParagraph"/>
+        <w:numPr>
+          <w:ilvl w:val="0"/>
+          <w:numId w:val="1"/>
+        </w:numPr>
+      </w:pPr>
+      <w:r>
         <w:t>AOB</w:t>
       </w:r>
-      <w:bookmarkStart w:id="0" w:name="_GoBack"/>
-      <w:bookmarkEnd w:id="0"/>
     </w:p>
     <w:sectPr>
       <w:pgSz w:w="11906" w:h="16838"/>
@@ -289,7 +261,7 @@
 </file>
 
 <file path=word/numbering.xml><?xml version="1.0" encoding="utf-8"?>
-<w:numbering xmlns:wpc="http://schemas.microsoft.com/office/word/2010/wordprocessingCanvas" xmlns:cx="http://schemas.microsoft.com/office/drawing/2014/chartex" xmlns:cx1="http://schemas.microsoft.com/office/drawing/2015/9/8/chartex" xmlns:mc="http://schemas.openxmlformats.org/markup-compatibility/2006" xmlns:o="urn:schemas-microsoft-com:office:office" xmlns:r="http://schemas.openxmlformats.org/officeDocument/2006/relationships" xmlns:m="http://schemas.openxmlformats.org/officeDocument/2006/math" xmlns:v="urn:schemas-microsoft-com:vml" xmlns:wp14="http://schemas.microsoft.com/office/word/2010/wordprocessingDrawing" xmlns:wp="http://schemas.openxmlformats.org/drawingml/2006/wordprocessingDrawing" xmlns:w10="urn:schemas-microsoft-com:office:word" xmlns:w="http://schemas.openxmlformats.org/wordprocessingml/2006/main" xmlns:w14="http://schemas.microsoft.com/office/word/2010/wordml" xmlns:w15="http://schemas.microsoft.com/office/word/2012/wordml" xmlns:w16se="http://schemas.microsoft.com/office/word/2015/wordml/symex" xmlns:wpg="http://schemas.microsoft.com/office/word/2010/wordprocessingGroup" xmlns:wpi="http://schemas.microsoft.com/office/word/2010/wordprocessingInk" xmlns:wne="http://schemas.microsoft.com/office/word/2006/wordml" xmlns:wps="http://schemas.microsoft.com/office/word/2010/wordprocessingShape" mc:Ignorable="w14 w15 w16se wp14">
+<w:numbering xmlns:wpc="http://schemas.microsoft.com/office/word/2010/wordprocessingCanvas" xmlns:mc="http://schemas.openxmlformats.org/markup-compatibility/2006" xmlns:o="urn:schemas-microsoft-com:office:office" xmlns:r="http://schemas.openxmlformats.org/officeDocument/2006/relationships" xmlns:m="http://schemas.openxmlformats.org/officeDocument/2006/math" xmlns:v="urn:schemas-microsoft-com:vml" xmlns:wp14="http://schemas.microsoft.com/office/word/2010/wordprocessingDrawing" xmlns:wp="http://schemas.openxmlformats.org/drawingml/2006/wordprocessingDrawing" xmlns:w10="urn:schemas-microsoft-com:office:word" xmlns:w="http://schemas.openxmlformats.org/wordprocessingml/2006/main" xmlns:w14="http://schemas.microsoft.com/office/word/2010/wordml" xmlns:w15="http://schemas.microsoft.com/office/word/2012/wordml" xmlns:wpg="http://schemas.microsoft.com/office/word/2010/wordprocessingGroup" xmlns:wpi="http://schemas.microsoft.com/office/word/2010/wordprocessingInk" xmlns:wne="http://schemas.microsoft.com/office/word/2006/wordml" xmlns:wps="http://schemas.microsoft.com/office/word/2010/wordprocessingShape" mc:Ignorable="w14 w15 wp14">
   <w:abstractNum w:abstractNumId="0" w15:restartNumberingAfterBreak="0">
     <w:nsid w:val="73E61202"/>
     <w:multiLevelType w:val="hybridMultilevel"/>
@@ -386,7 +358,7 @@
 </file>
 
 <file path=word/styles.xml><?xml version="1.0" encoding="utf-8"?>
-<w:styles xmlns:mc="http://schemas.openxmlformats.org/markup-compatibility/2006" xmlns:r="http://schemas.openxmlformats.org/officeDocument/2006/relationships" xmlns:w="http://schemas.openxmlformats.org/wordprocessingml/2006/main" xmlns:w14="http://schemas.microsoft.com/office/word/2010/wordml" xmlns:w15="http://schemas.microsoft.com/office/word/2012/wordml" xmlns:w16se="http://schemas.microsoft.com/office/word/2015/wordml/symex" mc:Ignorable="w14 w15 w16se">
+<w:styles xmlns:mc="http://schemas.openxmlformats.org/markup-compatibility/2006" xmlns:r="http://schemas.openxmlformats.org/officeDocument/2006/relationships" xmlns:w="http://schemas.openxmlformats.org/wordprocessingml/2006/main" xmlns:w14="http://schemas.microsoft.com/office/word/2010/wordml" xmlns:w15="http://schemas.microsoft.com/office/word/2012/wordml" mc:Ignorable="w14 w15">
   <w:docDefaults>
     <w:rPrDefault>
       <w:rPr>

</xml_diff>